<commit_message>
lab 4 and 5 code are done
</commit_message>
<xml_diff>
--- a/Lab 3/5.docx
+++ b/Lab 3/5.docx
@@ -3336,6 +3336,22 @@
           <w:szCs w:val="24"/>
         </w:rPr>
         <w:t xml:space="preserve">return (4 * arr[1] * math.cos(arr[12])) / (math.pi * (pow(arr[5], 2) - 1)) </w:t>
+      </w:r>
+    </w:p>
+    <w:p>
+      <w:pPr>
+        <w:pStyle w:val="Normal"/>
+        <w:spacing w:lineRule="auto" w:line="240"/>
+        <w:ind w:right="28" w:hanging="0"/>
+        <w:jc w:val="both"/>
+        <w:rPr>
+          <w:rFonts w:ascii="Courier New" w:hAnsi="Courier New" w:cs="Courier New"/>
+          <w:sz w:val="24"/>
+          <w:szCs w:val="24"/>
+        </w:rPr>
+      </w:pPr>
+      <w:r>
+        <w:rPr/>
       </w:r>
     </w:p>
     <w:p>

</xml_diff>